<commit_message>
Added procedure for getting the latest log. Alterd database table so hazardSource has 2 hazardResults. Changed EditRiskHazardIndentification control to implement new database structure. Changed reports to reflect this aswell.
</commit_message>
<xml_diff>
--- a/Applicatie Risicoanalyse/Resources/RiskAssessmentIndexPageTemplate.docx
+++ b/Applicatie Risicoanalyse/Resources/RiskAssessmentIndexPageTemplate.docx
@@ -195,9 +195,7 @@
           <w:lang w:val="en-GB"/>
         </w:rPr>
       </w:pPr>
-      <w:bookmarkStart w:id="0" w:name="_GoBack"/>
     </w:p>
-    <w:bookmarkEnd w:id="0"/>
     <w:tbl>
       <w:tblPr>
         <w:tblStyle w:val="Tabelraster"/>
@@ -231,6 +229,7 @@
                 <w:lang w:val="en-GB"/>
               </w:rPr>
             </w:pPr>
+            <w:bookmarkStart w:id="0" w:name="_GoBack"/>
           </w:p>
         </w:tc>
       </w:tr>
@@ -433,6 +432,7 @@
           </w:p>
         </w:tc>
       </w:tr>
+      <w:bookmarkEnd w:id="0"/>
     </w:tbl>
     <w:p>
       <w:pPr>
@@ -1388,7 +1388,7 @@
 </file>
 
 <file path=customXml/itemProps1.xml><?xml version="1.0" encoding="utf-8"?>
-<ds:datastoreItem xmlns:ds="http://schemas.openxmlformats.org/officeDocument/2006/customXml" ds:itemID="{46BF11E9-993B-4B75-8622-0219E8B5E5F0}">
+<ds:datastoreItem xmlns:ds="http://schemas.openxmlformats.org/officeDocument/2006/customXml" ds:itemID="{6E56EBE1-7DAB-4B30-85E2-B5191B6E8E13}">
   <ds:schemaRefs>
     <ds:schemaRef ds:uri="http://schemas.openxmlformats.org/officeDocument/2006/bibliography"/>
   </ds:schemaRefs>

</xml_diff>

<commit_message>
Added some comments to functions. Removed unessecary functions. Added autograph table at bottum of page. Alter templates a little bit to let the layout stay when converting to pdf.
</commit_message>
<xml_diff>
--- a/Applicatie Risicoanalyse/Resources/RiskAssessmentIndexPageTemplate.docx
+++ b/Applicatie Risicoanalyse/Resources/RiskAssessmentIndexPageTemplate.docx
@@ -161,7 +161,17 @@
           <w:b/>
           <w:sz w:val="32"/>
         </w:rPr>
-        <w:t>&lt;CustomerName&gt;</w:t>
+        <w:t>&lt;</w:t>
+      </w:r>
+      <w:bookmarkStart w:id="0" w:name="_GoBack"/>
+      <w:bookmarkEnd w:id="0"/>
+      <w:r>
+        <w:rPr>
+          <w:rFonts w:ascii="Gotham Light" w:hAnsi="Gotham Light"/>
+          <w:b/>
+          <w:sz w:val="32"/>
+        </w:rPr>
+        <w:t>CustomerName&gt;</w:t>
       </w:r>
       <w:r>
         <w:rPr>
@@ -229,7 +239,6 @@
                 <w:lang w:val="en-GB"/>
               </w:rPr>
             </w:pPr>
-            <w:bookmarkStart w:id="0" w:name="_GoBack"/>
           </w:p>
         </w:tc>
       </w:tr>
@@ -432,7 +441,6 @@
           </w:p>
         </w:tc>
       </w:tr>
-      <w:bookmarkEnd w:id="0"/>
     </w:tbl>
     <w:p>
       <w:pPr>
@@ -447,7 +455,7 @@
     </w:p>
     <w:sectPr>
       <w:pgSz w:w="11906" w:h="16838" w:code="9"/>
-      <w:pgMar w:top="709" w:right="567" w:bottom="363" w:left="1474" w:header="680" w:footer="680" w:gutter="0"/>
+      <w:pgMar w:top="709" w:right="567" w:bottom="363" w:left="1474" w:header="0" w:footer="680" w:gutter="0"/>
       <w:cols w:space="708"/>
       <w:docGrid w:linePitch="360"/>
     </w:sectPr>
@@ -1388,7 +1396,7 @@
 </file>
 
 <file path=customXml/itemProps1.xml><?xml version="1.0" encoding="utf-8"?>
-<ds:datastoreItem xmlns:ds="http://schemas.openxmlformats.org/officeDocument/2006/customXml" ds:itemID="{6E56EBE1-7DAB-4B30-85E2-B5191B6E8E13}">
+<ds:datastoreItem xmlns:ds="http://schemas.openxmlformats.org/officeDocument/2006/customXml" ds:itemID="{EDE0DA4F-1039-448A-8908-AFEEDEAE2AA7}">
   <ds:schemaRefs>
     <ds:schemaRef ds:uri="http://schemas.openxmlformats.org/officeDocument/2006/bibliography"/>
   </ds:schemaRefs>

</xml_diff>